<commit_message>
23 + ATU DO 19 E 22
</commit_message>
<xml_diff>
--- a/Artefatos/19. Regras de Negócio.docx
+++ b/Artefatos/19. Regras de Negócio.docx
@@ -87,21 +87,17 @@
       </w:r>
     </w:p>
     <w:p>
-      <w:pPr>
-        <w:rPr/>
-      </w:pPr>
-      <w:r>
-        <w:rPr>
-          <w:b w:val="1"/>
-          <w:rtl w:val="0"/>
-        </w:rPr>
-        <w:t xml:space="preserve">RN03</w:t>
-      </w:r>
-      <w:r>
-        <w:rPr>
-          <w:rtl w:val="0"/>
-        </w:rPr>
-        <w:t xml:space="preserve"> - Os pedidos que tiverem de ser confeccionados, depois de prontos, caso o cliente tenha verificado o item e aceito, não poderão ser devolvidos e não haverá reembolso.</w:t>
+      <w:pPr/>
+      <w:r>
+        <w:rPr>
+          <w:b w:val="1"/>
+          <w:bCs w:val="1"/>
+        </w:rPr>
+        <w:t>RN03</w:t>
+      </w:r>
+      <w:r>
+        <w:rPr/>
+        <w:t xml:space="preserve"> - Os pedidos que tiverem de ser confeccionados, depois de prontos, caso o cliente tenha verificado o item e aceito, só poderão ser devolvidos em caso de defeito.</w:t>
       </w:r>
     </w:p>
     <w:p>
@@ -224,8 +220,8 @@
       </w:r>
     </w:p>
     <w:sectPr>
-      <w:pgSz w:h="16834" w:w="11909"/>
-      <w:pgMar w:bottom="1440" w:top="1440" w:left="1440" w:right="1440" w:header="720" w:footer="720"/>
+      <w:pgSz w:w="11909" w:h="16834" w:orient="portrait"/>
+      <w:pgMar w:top="1440" w:right="1440" w:bottom="1440" w:left="1440" w:header="720" w:footer="720"/>
       <w:pgNumType w:start="1"/>
     </w:sectPr>
   </w:body>
@@ -241,7 +237,7 @@
   <w:docDefaults>
     <w:rPrDefault>
       <w:rPr>
-        <w:rFonts w:ascii="Arial" w:cs="Arial" w:eastAsia="Arial" w:hAnsi="Arial"/>
+        <w:rFonts w:ascii="Arial" w:hAnsi="Arial" w:eastAsia="Arial" w:cs="Arial"/>
         <w:sz w:val="22"/>
         <w:szCs w:val="22"/>
         <w:lang w:val="pt_BR"/>
@@ -266,7 +262,7 @@
     <w:pPr>
       <w:keepNext w:val="1"/>
       <w:keepLines w:val="1"/>
-      <w:spacing w:after="120" w:before="400" w:lineRule="auto"/>
+      <w:spacing w:before="400" w:after="120" w:lineRule="auto"/>
     </w:pPr>
     <w:rPr>
       <w:sz w:val="40"/>
@@ -280,7 +276,7 @@
     <w:pPr>
       <w:keepNext w:val="1"/>
       <w:keepLines w:val="1"/>
-      <w:spacing w:after="120" w:before="360" w:lineRule="auto"/>
+      <w:spacing w:before="360" w:after="120" w:lineRule="auto"/>
     </w:pPr>
     <w:rPr>
       <w:b w:val="0"/>
@@ -295,7 +291,7 @@
     <w:pPr>
       <w:keepNext w:val="1"/>
       <w:keepLines w:val="1"/>
-      <w:spacing w:after="80" w:before="320" w:lineRule="auto"/>
+      <w:spacing w:before="320" w:after="80" w:lineRule="auto"/>
     </w:pPr>
     <w:rPr>
       <w:b w:val="0"/>
@@ -311,7 +307,7 @@
     <w:pPr>
       <w:keepNext w:val="1"/>
       <w:keepLines w:val="1"/>
-      <w:spacing w:after="80" w:before="280" w:lineRule="auto"/>
+      <w:spacing w:before="280" w:after="80" w:lineRule="auto"/>
     </w:pPr>
     <w:rPr>
       <w:color w:val="666666"/>
@@ -326,7 +322,7 @@
     <w:pPr>
       <w:keepNext w:val="1"/>
       <w:keepLines w:val="1"/>
-      <w:spacing w:after="80" w:before="240" w:lineRule="auto"/>
+      <w:spacing w:before="240" w:after="80" w:lineRule="auto"/>
     </w:pPr>
     <w:rPr>
       <w:color w:val="666666"/>
@@ -341,7 +337,7 @@
     <w:pPr>
       <w:keepNext w:val="1"/>
       <w:keepLines w:val="1"/>
-      <w:spacing w:after="80" w:before="240" w:lineRule="auto"/>
+      <w:spacing w:before="240" w:after="80" w:lineRule="auto"/>
     </w:pPr>
     <w:rPr>
       <w:i w:val="1"/>
@@ -357,7 +353,7 @@
     <w:pPr>
       <w:keepNext w:val="1"/>
       <w:keepLines w:val="1"/>
-      <w:spacing w:after="60" w:before="0" w:lineRule="auto"/>
+      <w:spacing w:before="0" w:after="60" w:lineRule="auto"/>
     </w:pPr>
     <w:rPr>
       <w:sz w:val="52"/>
@@ -371,10 +367,10 @@
     <w:pPr>
       <w:keepNext w:val="1"/>
       <w:keepLines w:val="1"/>
-      <w:spacing w:after="320" w:before="0" w:lineRule="auto"/>
+      <w:spacing w:before="0" w:after="320" w:lineRule="auto"/>
     </w:pPr>
     <w:rPr>
-      <w:rFonts w:ascii="Arial" w:cs="Arial" w:eastAsia="Arial" w:hAnsi="Arial"/>
+      <w:rFonts w:ascii="Arial" w:hAnsi="Arial" w:eastAsia="Arial" w:cs="Arial"/>
       <w:i w:val="0"/>
       <w:color w:val="666666"/>
       <w:sz w:val="30"/>

</xml_diff>